<commit_message>
everything updated except incident reports gfdi
</commit_message>
<xml_diff>
--- a/MiFly Part 1.docx
+++ b/MiFly Part 1.docx
@@ -255,7 +255,13 @@
         <w:rPr>
           <w:b/>
         </w:rPr>
-        <w:t xml:space="preserve">Location </w:t>
+        <w:t>Area</w:t>
+      </w:r>
+      <w:r>
+        <w:rPr>
+          <w:b/>
+        </w:rPr>
+        <w:t xml:space="preserve"> </w:t>
       </w:r>
       <w:r>
         <w:t>– the name of the place where the service area is located</w:t>
@@ -377,7 +383,7 @@
         <w:rPr>
           <w:b/>
         </w:rPr>
-        <w:t>Address</w:t>
+        <w:t>Location</w:t>
       </w:r>
       <w:r>
         <w:rPr>
@@ -443,7 +449,16 @@
         <w:t xml:space="preserve"> –</w:t>
       </w:r>
       <w:r>
-        <w:t xml:space="preserve"> a unique 4-character alphanumeric identifier for each flight</w:t>
+        <w:t xml:space="preserve"> a unique 3</w:t>
+      </w:r>
+      <w:r>
+        <w:t>-</w:t>
+      </w:r>
+      <w:r>
+        <w:t xml:space="preserve">digit </w:t>
+      </w:r>
+      <w:r>
+        <w:t>identifier for each flight</w:t>
       </w:r>
     </w:p>
     <w:p>
@@ -511,11 +526,17 @@
         <w:rPr>
           <w:b/>
         </w:rPr>
-        <w:t>Time_Stamp</w:t>
+        <w:t>Arr_</w:t>
+      </w:r>
+      <w:r>
+        <w:rPr>
+          <w:b/>
+        </w:rPr>
+        <w:t>Time</w:t>
       </w:r>
       <w:proofErr w:type="spellEnd"/>
       <w:r>
-        <w:t xml:space="preserve"> – the time of day at which the flight departs or arrives </w:t>
+        <w:t xml:space="preserve"> – the time of day at which the flight arrives</w:t>
       </w:r>
     </w:p>
     <w:p>
@@ -535,11 +556,20 @@
         <w:rPr>
           <w:b/>
         </w:rPr>
-        <w:t>F_Date</w:t>
+        <w:t>Dept_</w:t>
+      </w:r>
+      <w:r>
+        <w:rPr>
+          <w:b/>
+        </w:rPr>
+        <w:t>Time</w:t>
       </w:r>
       <w:proofErr w:type="spellEnd"/>
       <w:r>
-        <w:t xml:space="preserve"> – the date on when the flight departs or arrives</w:t>
+        <w:t xml:space="preserve"> – the time of day at which the flight departs</w:t>
+      </w:r>
+      <w:r>
+        <w:t xml:space="preserve"> </w:t>
       </w:r>
     </w:p>
     <w:p>
@@ -559,6 +589,30 @@
         <w:rPr>
           <w:b/>
         </w:rPr>
+        <w:t>F_Date</w:t>
+      </w:r>
+      <w:proofErr w:type="spellEnd"/>
+      <w:r>
+        <w:t xml:space="preserve"> – the date on when the flight departs or arrives</w:t>
+      </w:r>
+    </w:p>
+    <w:p>
+      <w:pPr>
+        <w:pStyle w:val="ListParagraph"/>
+        <w:numPr>
+          <w:ilvl w:val="0"/>
+          <w:numId w:val="4"/>
+        </w:numPr>
+        <w:spacing w:line="240" w:lineRule="auto"/>
+        <w:rPr>
+          <w:b/>
+        </w:rPr>
+      </w:pPr>
+      <w:proofErr w:type="spellStart"/>
+      <w:r>
+        <w:rPr>
+          <w:b/>
+        </w:rPr>
         <w:t>F_Length</w:t>
       </w:r>
       <w:proofErr w:type="spellEnd"/>
@@ -1234,10 +1288,13 @@
       </w:r>
       <w:proofErr w:type="spellEnd"/>
       <w:r>
-        <w:t xml:space="preserve"> – a 4-digit ID</w:t>
-      </w:r>
-      <w:r>
-        <w:t xml:space="preserve"> assigned by the FAA only to a member allowed to work in a crew team</w:t>
+        <w:t xml:space="preserve"> – a 4-character alphanumeric </w:t>
+      </w:r>
+      <w:r>
+        <w:t>assigned by the FAA only to a membe</w:t>
+      </w:r>
+      <w:r>
+        <w:t>r allowed to enlist in a flight crew team</w:t>
       </w:r>
     </w:p>
     <w:p>
@@ -1397,7 +1454,7 @@
         <w:rPr>
           <w:b/>
         </w:rPr>
-        <w:t>Date_Filed</w:t>
+        <w:t>Flight_Num</w:t>
       </w:r>
       <w:proofErr w:type="spellEnd"/>
       <w:r>
@@ -1407,7 +1464,10 @@
         <w:t xml:space="preserve"> </w:t>
       </w:r>
       <w:r>
-        <w:t>– date in which the report was filed</w:t>
+        <w:t xml:space="preserve">– </w:t>
+      </w:r>
+      <w:r>
+        <w:t>the flight on which this report pertains to</w:t>
       </w:r>
     </w:p>
     <w:p>
@@ -2524,6 +2584,84 @@
     </w:p>
     <w:p>
       <w:pPr>
+        <w:spacing w:line="240" w:lineRule="auto"/>
+        <w:contextualSpacing/>
+      </w:pPr>
+      <w:r>
+        <w:t xml:space="preserve">One </w:t>
+      </w:r>
+      <w:r>
+        <w:rPr>
+          <w:b/>
+        </w:rPr>
+        <w:t>incident report</w:t>
+      </w:r>
+      <w:r>
+        <w:t xml:space="preserve"> is </w:t>
+      </w:r>
+      <w:r>
+        <w:rPr>
+          <w:i/>
+        </w:rPr>
+        <w:t>recorded</w:t>
+      </w:r>
+      <w:r>
+        <w:t xml:space="preserve"> </w:t>
+      </w:r>
+      <w:r>
+        <w:t xml:space="preserve">in </w:t>
+      </w:r>
+      <w:r>
+        <w:t xml:space="preserve">one and only one </w:t>
+      </w:r>
+      <w:r>
+        <w:rPr>
+          <w:b/>
+        </w:rPr>
+        <w:t>flight</w:t>
+      </w:r>
+      <w:r>
+        <w:t>.</w:t>
+      </w:r>
+      <w:r>
+        <w:br/>
+        <w:t xml:space="preserve">One </w:t>
+      </w:r>
+      <w:r>
+        <w:rPr>
+          <w:b/>
+        </w:rPr>
+        <w:t xml:space="preserve">flight </w:t>
+      </w:r>
+      <w:r>
+        <w:rPr>
+          <w:i/>
+        </w:rPr>
+        <w:t>records</w:t>
+      </w:r>
+      <w:r>
+        <w:t xml:space="preserve"> zero </w:t>
+      </w:r>
+      <w:proofErr w:type="gramStart"/>
+      <w:r>
+        <w:t>to</w:t>
+      </w:r>
+      <w:proofErr w:type="gramEnd"/>
+      <w:r>
+        <w:t xml:space="preserve"> many </w:t>
+      </w:r>
+      <w:r>
+        <w:rPr>
+          <w:b/>
+        </w:rPr>
+        <w:t>incident reports</w:t>
+      </w:r>
+      <w:r>
+        <w:t>.</w:t>
+      </w:r>
+    </w:p>
+    <w:p>
+      <w:pPr>
         <w:pStyle w:val="Heading1"/>
         <w:rPr>
           <w:rFonts w:ascii="Garamond" w:hAnsi="Garamond"/>
@@ -2561,7 +2699,7 @@
         <w:rPr>
           <w:b/>
         </w:rPr>
-        <w:t>Address</w:t>
+        <w:t>Location</w:t>
       </w:r>
       <w:r>
         <w:t xml:space="preserve"> was originally intended to be a general </w:t>
@@ -2570,10 +2708,16 @@
         <w:rPr>
           <w:b/>
         </w:rPr>
-        <w:t>Location</w:t>
-      </w:r>
-      <w:r>
-        <w:t xml:space="preserve"> of an airport, a potential subclass, but no other attributes depended on this as a </w:t>
+        <w:t>Area</w:t>
+      </w:r>
+      <w:r>
+        <w:t xml:space="preserve"> of an airport, a potential subclass, but</w:t>
+      </w:r>
+      <w:r>
+        <w:t xml:space="preserve"> since</w:t>
+      </w:r>
+      <w:r>
+        <w:t xml:space="preserve"> no other attributes depended on this as a </w:t>
       </w:r>
       <w:proofErr w:type="spellStart"/>
       <w:r>
@@ -2581,7 +2725,16 @@
       </w:r>
       <w:proofErr w:type="spellEnd"/>
       <w:r>
-        <w:t xml:space="preserve">. Instead, it was redefined to be more of an address for the specific port, whereas </w:t>
+        <w:t>,</w:t>
+      </w:r>
+      <w:r>
+        <w:t xml:space="preserve"> it was redefined to be </w:t>
+      </w:r>
+      <w:r>
+        <w:t>more local</w:t>
+      </w:r>
+      <w:r>
+        <w:t xml:space="preserve">, whereas </w:t>
       </w:r>
       <w:proofErr w:type="spellStart"/>
       <w:r>
@@ -2650,25 +2803,23 @@
           <w:rFonts w:ascii="Garamond" w:hAnsi="Garamond"/>
           <w:sz w:val="36"/>
         </w:rPr>
-        <w:lastRenderedPageBreak/>
         <w:t>Class Diagram</w:t>
       </w:r>
+    </w:p>
+    <w:p>
+      <w:pPr>
+        <w:jc w:val="center"/>
+      </w:pPr>
       <w:bookmarkStart w:id="0" w:name="_GoBack"/>
-      <w:bookmarkEnd w:id="0"/>
-    </w:p>
-    <w:p>
-      <w:pPr>
-        <w:jc w:val="center"/>
-      </w:pPr>
       <w:r>
         <w:rPr>
           <w:noProof/>
         </w:rPr>
         <w:drawing>
           <wp:inline distT="0" distB="0" distL="0" distR="0">
-            <wp:extent cx="5932805" cy="5060950"/>
+            <wp:extent cx="5943600" cy="5213350"/>
             <wp:effectExtent l="0" t="0" r="0" b="6350"/>
-            <wp:docPr id="5" name="Picture 5" descr="C:\Users\Kait\Downloads\CECS 323 - MiFly - ERD.jpeg"/>
+            <wp:docPr id="2" name="Picture 2"/>
             <wp:cNvGraphicFramePr>
               <a:graphicFrameLocks xmlns:a="http://schemas.openxmlformats.org/drawingml/2006/main" noChangeAspect="1"/>
             </wp:cNvGraphicFramePr>
@@ -2676,10 +2827,8 @@
               <a:graphicData uri="http://schemas.openxmlformats.org/drawingml/2006/picture">
                 <pic:pic xmlns:pic="http://schemas.openxmlformats.org/drawingml/2006/picture">
                   <pic:nvPicPr>
-                    <pic:cNvPr id="0" name="Picture 6" descr="C:\Users\Kait\Downloads\CECS 323 - MiFly - ERD.jpeg"/>
-                    <pic:cNvPicPr>
-                      <a:picLocks noChangeAspect="1" noChangeArrowheads="1"/>
-                    </pic:cNvPicPr>
+                    <pic:cNvPr id="2" name="CECS 323 - MiFly - ERD.jpeg"/>
+                    <pic:cNvPicPr/>
                   </pic:nvPicPr>
                   <pic:blipFill>
                     <a:blip r:embed="rId7">
@@ -2689,23 +2838,18 @@
                         </a:ext>
                       </a:extLst>
                     </a:blip>
-                    <a:srcRect/>
                     <a:stretch>
                       <a:fillRect/>
                     </a:stretch>
                   </pic:blipFill>
-                  <pic:spPr bwMode="auto">
+                  <pic:spPr>
                     <a:xfrm>
                       <a:off x="0" y="0"/>
-                      <a:ext cx="5932805" cy="5060950"/>
+                      <a:ext cx="5943600" cy="5213350"/>
                     </a:xfrm>
                     <a:prstGeom prst="rect">
                       <a:avLst/>
                     </a:prstGeom>
-                    <a:noFill/>
-                    <a:ln>
-                      <a:noFill/>
-                    </a:ln>
                   </pic:spPr>
                 </pic:pic>
               </a:graphicData>
@@ -2713,6 +2857,7 @@
           </wp:inline>
         </w:drawing>
       </w:r>
+      <w:bookmarkEnd w:id="0"/>
     </w:p>
     <w:sectPr>
       <w:headerReference w:type="even" r:id="rId8"/>
@@ -2870,14 +3015,14 @@
         <v:path o:extrusionok="f" gradientshapeok="t" o:connecttype="rect"/>
         <o:lock v:ext="edit" aspectratio="t"/>
       </v:shapetype>
-      <v:shape id="_x0000_i1238" type="#_x0000_t75" style="width:144.85pt;height:93.75pt" o:bullet="t">
+      <v:shape id="_x0000_i1028" type="#_x0000_t75" style="width:144.85pt;height:93.75pt" o:bullet="t">
         <v:imagedata r:id="rId1" o:title="MC900188291[1]"/>
       </v:shape>
     </w:pict>
   </w:numPicBullet>
   <w:numPicBullet w:numPicBulletId="1">
     <w:pict>
-      <v:shape id="_x0000_i1239" type="#_x0000_t75" style="width:144.85pt;height:130.6pt" o:bullet="t">
+      <v:shape id="_x0000_i1029" type="#_x0000_t75" style="width:144.85pt;height:130.6pt" o:bullet="t">
         <v:imagedata r:id="rId2" o:title="MC900293826[1]"/>
       </v:shape>
     </w:pict>

</xml_diff>